<commit_message>
c#: create models + init data | java: rename ReceiptNoteDetails
</commit_message>
<xml_diff>
--- a/ĐỀ TÀI CUỐI KÌ.docx
+++ b/ĐỀ TÀI CUỐI KÌ.docx
@@ -85,7 +85,18 @@
           <w:sz w:val="36"/>
           <w:szCs w:val="36"/>
         </w:rPr>
-        <w:t>ỨNG DỤNG CÔNG NGHỆ LINQ (C#)  - JAVA LAMBDA</w:t>
+        <w:t xml:space="preserve">ỨNG DỤNG CÔNG NGHỆ LINQ (C#)  - JAVA </w:t>
+      </w:r>
+      <w:r>
+        <w:rPr>
+          <w:b/>
+          <w:bCs/>
+          <w:noProof/>
+          <w:color w:val="000000"/>
+          <w:sz w:val="36"/>
+          <w:szCs w:val="36"/>
+        </w:rPr>
+        <w:t>STREAM</w:t>
       </w:r>
     </w:p>
     <w:p>
@@ -181,45 +192,25 @@
     </w:p>
     <w:p>
       <w:pPr>
-        <w:tabs>
-          <w:tab w:val="left" w:pos="4820"/>
-        </w:tabs>
-        <w:jc w:val="right"/>
-        <w:rPr>
-          <w:b/>
-          <w:noProof/>
-          <w:color w:val="000000"/>
-          <w:szCs w:val="28"/>
-        </w:rPr>
-      </w:pPr>
-      <w:r>
-        <w:rPr>
-          <w:b/>
-          <w:noProof/>
-          <w:color w:val="000000"/>
-          <w:szCs w:val="28"/>
-        </w:rPr>
-        <w:t>Huỳnh Thanh Duy – 22110118</w:t>
-      </w:r>
-    </w:p>
-    <w:p>
-      <w:pPr>
-        <w:rPr>
-          <w:b/>
-          <w:noProof/>
-          <w:color w:val="000000"/>
-          <w:szCs w:val="28"/>
-        </w:rPr>
-      </w:pPr>
-      <w:r>
-        <w:rPr>
-          <w:noProof/>
+        <w:rPr>
+          <w:b/>
+          <w:noProof/>
+          <w:color w:val="000000"/>
+          <w:szCs w:val="28"/>
+        </w:rPr>
+      </w:pPr>
+      <w:r>
+        <w:rPr>
+          <w:b/>
+          <w:noProof/>
+          <w:color w:val="000000"/>
+          <w:szCs w:val="28"/>
         </w:rPr>
         <w:drawing>
-          <wp:inline distT="0" distB="0" distL="0" distR="0" wp14:anchorId="2B9D7421" wp14:editId="6A886B3F">
+          <wp:inline distT="0" distB="0" distL="0" distR="0" wp14:anchorId="70B03A30" wp14:editId="5FE0BF36">
             <wp:extent cx="5760720" cy="4401820"/>
             <wp:effectExtent l="0" t="0" r="0" b="0"/>
-            <wp:docPr id="2028113016" name="Picture 1"/>
+            <wp:docPr id="1259069208" name="Picture 1" descr="A diagram of a software company&#10;&#10;Description automatically generated"/>
             <wp:cNvGraphicFramePr>
               <a:graphicFrameLocks xmlns:a="http://schemas.openxmlformats.org/drawingml/2006/main" noChangeAspect="1"/>
             </wp:cNvGraphicFramePr>
@@ -227,7 +218,7 @@
               <a:graphicData uri="http://schemas.openxmlformats.org/drawingml/2006/picture">
                 <pic:pic xmlns:pic="http://schemas.openxmlformats.org/drawingml/2006/picture">
                   <pic:nvPicPr>
-                    <pic:cNvPr id="2028113016" name=""/>
+                    <pic:cNvPr id="1259069208" name="Picture 1" descr="A diagram of a software company&#10;&#10;Description automatically generated"/>
                     <pic:cNvPicPr/>
                   </pic:nvPicPr>
                   <pic:blipFill>
@@ -865,6 +856,602 @@
         <w:t>)</w:t>
       </w:r>
     </w:p>
+    <w:p>
+      <w:pPr>
+        <w:jc w:val="both"/>
+        <w:rPr>
+          <w:b/>
+          <w:noProof/>
+          <w:color w:val="000000"/>
+          <w:szCs w:val="28"/>
+        </w:rPr>
+      </w:pPr>
+    </w:p>
+    <w:p>
+      <w:pPr>
+        <w:rPr>
+          <w:b/>
+          <w:noProof/>
+          <w:color w:val="000000"/>
+          <w:szCs w:val="28"/>
+        </w:rPr>
+      </w:pPr>
+      <w:r>
+        <w:rPr>
+          <w:b/>
+          <w:noProof/>
+          <w:color w:val="000000"/>
+          <w:szCs w:val="28"/>
+        </w:rPr>
+        <w:br w:type="page"/>
+      </w:r>
+    </w:p>
+    <w:p>
+      <w:pPr>
+        <w:jc w:val="both"/>
+        <w:rPr>
+          <w:b/>
+          <w:noProof/>
+          <w:color w:val="000000"/>
+          <w:szCs w:val="28"/>
+        </w:rPr>
+      </w:pPr>
+      <w:r>
+        <w:rPr>
+          <w:b/>
+          <w:noProof/>
+          <w:color w:val="000000"/>
+          <w:szCs w:val="28"/>
+        </w:rPr>
+        <w:lastRenderedPageBreak/>
+        <w:t>DANH SÁCH CÁC CÂU HỎI TRUY VẤN</w:t>
+      </w:r>
+    </w:p>
+    <w:p>
+      <w:pPr>
+        <w:jc w:val="both"/>
+        <w:rPr>
+          <w:b/>
+          <w:noProof/>
+          <w:color w:val="000000"/>
+          <w:szCs w:val="28"/>
+        </w:rPr>
+      </w:pPr>
+    </w:p>
+    <w:p>
+      <w:pPr>
+        <w:jc w:val="both"/>
+        <w:rPr>
+          <w:bCs/>
+          <w:noProof/>
+          <w:color w:val="000000"/>
+          <w:szCs w:val="28"/>
+          <w:u w:val="single"/>
+        </w:rPr>
+      </w:pPr>
+      <w:r>
+        <w:rPr>
+          <w:bCs/>
+          <w:noProof/>
+          <w:color w:val="000000"/>
+          <w:szCs w:val="28"/>
+          <w:u w:val="single"/>
+        </w:rPr>
+        <w:t>10 CÂU JAVA</w:t>
+      </w:r>
+      <w:r>
+        <w:rPr>
+          <w:bCs/>
+          <w:noProof/>
+          <w:color w:val="000000"/>
+          <w:szCs w:val="28"/>
+          <w:u w:val="single"/>
+        </w:rPr>
+        <w:t xml:space="preserve"> STREAM</w:t>
+      </w:r>
+    </w:p>
+    <w:p>
+      <w:pPr>
+        <w:pStyle w:val="ListParagraph"/>
+        <w:numPr>
+          <w:ilvl w:val="0"/>
+          <w:numId w:val="3"/>
+        </w:numPr>
+        <w:jc w:val="both"/>
+        <w:rPr>
+          <w:bCs/>
+          <w:noProof/>
+          <w:color w:val="000000"/>
+          <w:szCs w:val="28"/>
+        </w:rPr>
+      </w:pPr>
+      <w:r>
+        <w:rPr>
+          <w:bCs/>
+          <w:noProof/>
+          <w:color w:val="000000"/>
+          <w:szCs w:val="28"/>
+        </w:rPr>
+        <w:t>Cho biết d</w:t>
+      </w:r>
+      <w:r>
+        <w:rPr>
+          <w:bCs/>
+          <w:noProof/>
+          <w:color w:val="000000"/>
+          <w:szCs w:val="28"/>
+        </w:rPr>
+        <w:t xml:space="preserve">anh sách các sách </w:t>
+      </w:r>
+      <w:r>
+        <w:rPr>
+          <w:bCs/>
+          <w:noProof/>
+          <w:color w:val="000000"/>
+          <w:szCs w:val="28"/>
+        </w:rPr>
+        <w:t>theo</w:t>
+      </w:r>
+      <w:r>
+        <w:rPr>
+          <w:bCs/>
+          <w:noProof/>
+          <w:color w:val="000000"/>
+          <w:szCs w:val="28"/>
+        </w:rPr>
+        <w:t xml:space="preserve"> từng loại sách</w:t>
+      </w:r>
+    </w:p>
+    <w:p>
+      <w:pPr>
+        <w:pStyle w:val="ListParagraph"/>
+        <w:numPr>
+          <w:ilvl w:val="0"/>
+          <w:numId w:val="3"/>
+        </w:numPr>
+        <w:jc w:val="both"/>
+        <w:rPr>
+          <w:bCs/>
+          <w:noProof/>
+          <w:color w:val="000000"/>
+          <w:szCs w:val="28"/>
+        </w:rPr>
+      </w:pPr>
+      <w:r>
+        <w:rPr>
+          <w:bCs/>
+          <w:noProof/>
+          <w:color w:val="000000"/>
+          <w:szCs w:val="28"/>
+        </w:rPr>
+        <w:t>Cho biết</w:t>
+      </w:r>
+      <w:r>
+        <w:rPr>
+          <w:bCs/>
+          <w:noProof/>
+          <w:color w:val="000000"/>
+          <w:szCs w:val="28"/>
+        </w:rPr>
+        <w:t xml:space="preserve"> danh sách các sách có giá từ 300.000 đến 2.000.000</w:t>
+      </w:r>
+    </w:p>
+    <w:p>
+      <w:pPr>
+        <w:pStyle w:val="ListParagraph"/>
+        <w:numPr>
+          <w:ilvl w:val="0"/>
+          <w:numId w:val="3"/>
+        </w:numPr>
+        <w:jc w:val="both"/>
+        <w:rPr>
+          <w:bCs/>
+          <w:noProof/>
+          <w:color w:val="000000"/>
+          <w:szCs w:val="28"/>
+        </w:rPr>
+      </w:pPr>
+      <w:r>
+        <w:rPr>
+          <w:bCs/>
+          <w:noProof/>
+          <w:color w:val="000000"/>
+          <w:szCs w:val="28"/>
+        </w:rPr>
+        <w:t>Cho biết</w:t>
+      </w:r>
+      <w:r>
+        <w:rPr>
+          <w:bCs/>
+          <w:noProof/>
+          <w:color w:val="000000"/>
+          <w:szCs w:val="28"/>
+        </w:rPr>
+        <w:t xml:space="preserve"> tổng số sách của từng loại sách</w:t>
+      </w:r>
+    </w:p>
+    <w:p>
+      <w:pPr>
+        <w:pStyle w:val="ListParagraph"/>
+        <w:numPr>
+          <w:ilvl w:val="0"/>
+          <w:numId w:val="3"/>
+        </w:numPr>
+        <w:jc w:val="both"/>
+        <w:rPr>
+          <w:bCs/>
+          <w:noProof/>
+          <w:color w:val="000000"/>
+          <w:szCs w:val="28"/>
+        </w:rPr>
+      </w:pPr>
+      <w:r>
+        <w:rPr>
+          <w:bCs/>
+          <w:noProof/>
+          <w:color w:val="000000"/>
+          <w:szCs w:val="28"/>
+        </w:rPr>
+        <w:t>Tính</w:t>
+      </w:r>
+      <w:r>
+        <w:rPr>
+          <w:bCs/>
+          <w:noProof/>
+          <w:color w:val="000000"/>
+          <w:szCs w:val="28"/>
+        </w:rPr>
+        <w:t xml:space="preserve"> tổng tiền bán</w:t>
+      </w:r>
+      <w:r>
+        <w:rPr>
+          <w:bCs/>
+          <w:noProof/>
+          <w:color w:val="000000"/>
+          <w:szCs w:val="28"/>
+        </w:rPr>
+        <w:t xml:space="preserve"> sách</w:t>
+      </w:r>
+      <w:r>
+        <w:rPr>
+          <w:bCs/>
+          <w:noProof/>
+          <w:color w:val="000000"/>
+          <w:szCs w:val="28"/>
+        </w:rPr>
+        <w:t xml:space="preserve"> được của từng </w:t>
+      </w:r>
+      <w:r>
+        <w:rPr>
+          <w:bCs/>
+          <w:noProof/>
+          <w:color w:val="000000"/>
+          <w:szCs w:val="28"/>
+        </w:rPr>
+        <w:t>nhân viên</w:t>
+      </w:r>
+    </w:p>
+    <w:p>
+      <w:pPr>
+        <w:pStyle w:val="ListParagraph"/>
+        <w:numPr>
+          <w:ilvl w:val="0"/>
+          <w:numId w:val="3"/>
+        </w:numPr>
+        <w:jc w:val="both"/>
+        <w:rPr>
+          <w:bCs/>
+          <w:noProof/>
+          <w:color w:val="000000"/>
+          <w:szCs w:val="28"/>
+        </w:rPr>
+      </w:pPr>
+      <w:r>
+        <w:rPr>
+          <w:bCs/>
+          <w:noProof/>
+          <w:color w:val="000000"/>
+          <w:szCs w:val="28"/>
+        </w:rPr>
+        <w:t>T</w:t>
+      </w:r>
+      <w:r>
+        <w:rPr>
+          <w:bCs/>
+          <w:noProof/>
+          <w:color w:val="000000"/>
+          <w:szCs w:val="28"/>
+        </w:rPr>
+        <w:t>ính tổng tiền nhập sách của từng nhà cung cấp</w:t>
+      </w:r>
+    </w:p>
+    <w:p>
+      <w:pPr>
+        <w:pStyle w:val="ListParagraph"/>
+        <w:numPr>
+          <w:ilvl w:val="0"/>
+          <w:numId w:val="3"/>
+        </w:numPr>
+        <w:jc w:val="both"/>
+        <w:rPr>
+          <w:bCs/>
+          <w:noProof/>
+          <w:color w:val="000000"/>
+          <w:szCs w:val="28"/>
+        </w:rPr>
+      </w:pPr>
+      <w:r>
+        <w:rPr>
+          <w:bCs/>
+          <w:noProof/>
+          <w:color w:val="000000"/>
+          <w:szCs w:val="28"/>
+        </w:rPr>
+        <w:t>Tìm</w:t>
+      </w:r>
+      <w:r>
+        <w:rPr>
+          <w:bCs/>
+          <w:noProof/>
+          <w:color w:val="000000"/>
+          <w:szCs w:val="28"/>
+        </w:rPr>
+        <w:t xml:space="preserve"> ra danh sách các sách có số lượng tồn kho lớn hơn 0</w:t>
+      </w:r>
+    </w:p>
+    <w:p>
+      <w:pPr>
+        <w:pStyle w:val="ListParagraph"/>
+        <w:numPr>
+          <w:ilvl w:val="0"/>
+          <w:numId w:val="3"/>
+        </w:numPr>
+        <w:jc w:val="both"/>
+        <w:rPr>
+          <w:bCs/>
+          <w:noProof/>
+          <w:color w:val="000000"/>
+          <w:szCs w:val="28"/>
+        </w:rPr>
+      </w:pPr>
+      <w:r>
+        <w:rPr>
+          <w:bCs/>
+          <w:noProof/>
+          <w:color w:val="000000"/>
+          <w:szCs w:val="28"/>
+        </w:rPr>
+        <w:t>Cho biết d</w:t>
+      </w:r>
+      <w:r>
+        <w:rPr>
+          <w:bCs/>
+          <w:noProof/>
+          <w:color w:val="000000"/>
+          <w:szCs w:val="28"/>
+        </w:rPr>
+        <w:t>anh sách các đọc giả mua sách kèm số lượng sách đã mua</w:t>
+      </w:r>
+    </w:p>
+    <w:p>
+      <w:pPr>
+        <w:pStyle w:val="ListParagraph"/>
+        <w:numPr>
+          <w:ilvl w:val="0"/>
+          <w:numId w:val="3"/>
+        </w:numPr>
+        <w:jc w:val="both"/>
+        <w:rPr>
+          <w:bCs/>
+          <w:noProof/>
+          <w:color w:val="000000"/>
+          <w:szCs w:val="28"/>
+        </w:rPr>
+      </w:pPr>
+      <w:r>
+        <w:rPr>
+          <w:bCs/>
+          <w:noProof/>
+          <w:color w:val="000000"/>
+          <w:szCs w:val="28"/>
+        </w:rPr>
+        <w:t>T</w:t>
+      </w:r>
+      <w:r>
+        <w:rPr>
+          <w:bCs/>
+          <w:noProof/>
+          <w:color w:val="000000"/>
+          <w:szCs w:val="28"/>
+        </w:rPr>
+        <w:t xml:space="preserve">ính tổng tiền từng </w:t>
+      </w:r>
+      <w:r>
+        <w:rPr>
+          <w:bCs/>
+          <w:noProof/>
+          <w:color w:val="000000"/>
+          <w:szCs w:val="28"/>
+        </w:rPr>
+        <w:t>hóa đơn</w:t>
+      </w:r>
+      <w:r>
+        <w:rPr>
+          <w:bCs/>
+          <w:noProof/>
+          <w:color w:val="000000"/>
+          <w:szCs w:val="28"/>
+        </w:rPr>
+        <w:t xml:space="preserve"> và </w:t>
+      </w:r>
+      <w:r>
+        <w:rPr>
+          <w:bCs/>
+          <w:noProof/>
+          <w:color w:val="000000"/>
+          <w:szCs w:val="28"/>
+        </w:rPr>
+        <w:t>cho biết hóa đơn</w:t>
+      </w:r>
+      <w:r>
+        <w:rPr>
+          <w:bCs/>
+          <w:noProof/>
+          <w:color w:val="000000"/>
+          <w:szCs w:val="28"/>
+        </w:rPr>
+        <w:t xml:space="preserve"> có tổng tiền lớn nhất</w:t>
+      </w:r>
+    </w:p>
+    <w:p>
+      <w:pPr>
+        <w:pStyle w:val="ListParagraph"/>
+        <w:numPr>
+          <w:ilvl w:val="0"/>
+          <w:numId w:val="3"/>
+        </w:numPr>
+        <w:jc w:val="both"/>
+        <w:rPr>
+          <w:bCs/>
+          <w:noProof/>
+          <w:color w:val="000000"/>
+          <w:szCs w:val="28"/>
+        </w:rPr>
+      </w:pPr>
+      <w:r>
+        <w:rPr>
+          <w:bCs/>
+          <w:noProof/>
+          <w:color w:val="000000"/>
+          <w:szCs w:val="28"/>
+        </w:rPr>
+        <w:t>S</w:t>
+      </w:r>
+      <w:r>
+        <w:rPr>
+          <w:bCs/>
+          <w:noProof/>
+          <w:color w:val="000000"/>
+          <w:szCs w:val="28"/>
+        </w:rPr>
+        <w:t xml:space="preserve">ắp xếp các </w:t>
+      </w:r>
+      <w:r>
+        <w:rPr>
+          <w:bCs/>
+          <w:noProof/>
+          <w:color w:val="000000"/>
+          <w:szCs w:val="28"/>
+        </w:rPr>
+        <w:t>hóa đơn</w:t>
+      </w:r>
+      <w:r>
+        <w:rPr>
+          <w:bCs/>
+          <w:noProof/>
+          <w:color w:val="000000"/>
+          <w:szCs w:val="28"/>
+        </w:rPr>
+        <w:t xml:space="preserve"> theo thứ tự giảm dần của tổng tiền</w:t>
+      </w:r>
+    </w:p>
+    <w:p>
+      <w:pPr>
+        <w:pStyle w:val="ListParagraph"/>
+        <w:numPr>
+          <w:ilvl w:val="0"/>
+          <w:numId w:val="3"/>
+        </w:numPr>
+        <w:jc w:val="both"/>
+        <w:rPr>
+          <w:bCs/>
+          <w:noProof/>
+          <w:color w:val="000000"/>
+          <w:szCs w:val="28"/>
+        </w:rPr>
+      </w:pPr>
+      <w:r>
+        <w:rPr>
+          <w:bCs/>
+          <w:noProof/>
+          <w:color w:val="000000"/>
+          <w:szCs w:val="28"/>
+        </w:rPr>
+        <w:t xml:space="preserve"> Tìm</w:t>
+      </w:r>
+      <w:r>
+        <w:rPr>
+          <w:bCs/>
+          <w:noProof/>
+          <w:color w:val="000000"/>
+          <w:szCs w:val="28"/>
+        </w:rPr>
+        <w:t xml:space="preserve"> ra các nhân viên có số </w:t>
+      </w:r>
+      <w:r>
+        <w:rPr>
+          <w:bCs/>
+          <w:noProof/>
+          <w:color w:val="000000"/>
+          <w:szCs w:val="28"/>
+        </w:rPr>
+        <w:t>hóa đơn</w:t>
+      </w:r>
+      <w:r>
+        <w:rPr>
+          <w:bCs/>
+          <w:noProof/>
+          <w:color w:val="000000"/>
+          <w:szCs w:val="28"/>
+        </w:rPr>
+        <w:t xml:space="preserve"> đã bán được nhiều nhất</w:t>
+      </w:r>
+    </w:p>
+    <w:p>
+      <w:pPr>
+        <w:jc w:val="both"/>
+        <w:rPr>
+          <w:bCs/>
+          <w:noProof/>
+          <w:color w:val="000000"/>
+          <w:szCs w:val="28"/>
+          <w:u w:val="single"/>
+        </w:rPr>
+      </w:pPr>
+    </w:p>
+    <w:p>
+      <w:pPr>
+        <w:jc w:val="both"/>
+        <w:rPr>
+          <w:bCs/>
+          <w:noProof/>
+          <w:color w:val="000000"/>
+          <w:szCs w:val="28"/>
+          <w:u w:val="single"/>
+        </w:rPr>
+      </w:pPr>
+      <w:r>
+        <w:rPr>
+          <w:bCs/>
+          <w:noProof/>
+          <w:color w:val="000000"/>
+          <w:szCs w:val="28"/>
+          <w:u w:val="single"/>
+        </w:rPr>
+        <w:t>10 CÂU LINQ C#</w:t>
+      </w:r>
+    </w:p>
+    <w:p>
+      <w:pPr>
+        <w:jc w:val="both"/>
+        <w:rPr>
+          <w:bCs/>
+          <w:noProof/>
+          <w:color w:val="000000"/>
+          <w:szCs w:val="28"/>
+        </w:rPr>
+      </w:pPr>
+    </w:p>
     <w:sectPr>
       <w:pgSz w:w="11907" w:h="16840" w:code="9"/>
       <w:pgMar w:top="1418" w:right="1134" w:bottom="1418" w:left="1701" w:header="851" w:footer="851" w:gutter="0"/>
@@ -878,6 +1465,95 @@
 <file path=word/numbering.xml><?xml version="1.0" encoding="utf-8"?>
 <w:numbering xmlns:wpc="http://schemas.microsoft.com/office/word/2010/wordprocessingCanvas" xmlns:cx="http://schemas.microsoft.com/office/drawing/2014/chartex" xmlns:cx1="http://schemas.microsoft.com/office/drawing/2015/9/8/chartex" xmlns:cx2="http://schemas.microsoft.com/office/drawing/2015/10/21/chartex" xmlns:cx3="http://schemas.microsoft.com/office/drawing/2016/5/9/chartex" xmlns:cx4="http://schemas.microsoft.com/office/drawing/2016/5/10/chartex" xmlns:cx5="http://schemas.microsoft.com/office/drawing/2016/5/11/chartex" xmlns:cx6="http://schemas.microsoft.com/office/drawing/2016/5/12/chartex" xmlns:cx7="http://schemas.microsoft.com/office/drawing/2016/5/13/chartex" xmlns:cx8="http://schemas.microsoft.com/office/drawing/2016/5/14/chartex" xmlns:mc="http://schemas.openxmlformats.org/markup-compatibility/2006" xmlns:aink="http://schemas.microsoft.com/office/drawing/2016/ink" xmlns:am3d="http://schemas.microsoft.com/office/drawing/2017/model3d" xmlns:o="urn:schemas-microsoft-com:office:office" xmlns:oel="http://schemas.microsoft.com/office/2019/extlst" xmlns:r="http://schemas.openxmlformats.org/officeDocument/2006/relationships" xmlns:m="http://schemas.openxmlformats.org/officeDocument/2006/math" xmlns:v="urn:schemas-microsoft-com:vml" xmlns:wp14="http://schemas.microsoft.com/office/word/2010/wordprocessingDrawing" xmlns:wp="http://schemas.openxmlformats.org/drawingml/2006/wordprocessingDrawing" xmlns:w10="urn:schemas-microsoft-com:office:word" xmlns:w="http://schemas.openxmlformats.org/wordprocessingml/2006/main" xmlns:w14="http://schemas.microsoft.com/office/word/2010/wordml" xmlns:w15="http://schemas.microsoft.com/office/word/2012/wordml" xmlns:w16cex="http://schemas.microsoft.com/office/word/2018/wordml/cex" xmlns:w16cid="http://schemas.microsoft.com/office/word/2016/wordml/cid" xmlns:w16="http://schemas.microsoft.com/office/word/2018/wordml" xmlns:w16sdtdh="http://schemas.microsoft.com/office/word/2020/wordml/sdtdatahash" xmlns:w16se="http://schemas.microsoft.com/office/word/2015/wordml/symex" xmlns:wpg="http://schemas.microsoft.com/office/word/2010/wordprocessingGroup" xmlns:wpi="http://schemas.microsoft.com/office/word/2010/wordprocessingInk" xmlns:wne="http://schemas.microsoft.com/office/word/2006/wordml" xmlns:wps="http://schemas.microsoft.com/office/word/2010/wordprocessingShape" mc:Ignorable="w14 w15 w16se w16cid w16 w16cex w16sdtdh wp14">
   <w:abstractNum w:abstractNumId="0" w15:restartNumberingAfterBreak="0">
+    <w:nsid w:val="0418290B"/>
+    <w:multiLevelType w:val="hybridMultilevel"/>
+    <w:tmpl w:val="9CF04488"/>
+    <w:lvl w:ilvl="0" w:tplc="0409000F">
+      <w:start w:val="1"/>
+      <w:numFmt w:val="decimal"/>
+      <w:lvlText w:val="%1."/>
+      <w:lvlJc w:val="left"/>
+      <w:pPr>
+        <w:ind w:left="720" w:hanging="360"/>
+      </w:pPr>
+      <w:rPr>
+        <w:rFonts w:hint="default"/>
+      </w:rPr>
+    </w:lvl>
+    <w:lvl w:ilvl="1" w:tplc="04090019" w:tentative="1">
+      <w:start w:val="1"/>
+      <w:numFmt w:val="lowerLetter"/>
+      <w:lvlText w:val="%2."/>
+      <w:lvlJc w:val="left"/>
+      <w:pPr>
+        <w:ind w:left="1440" w:hanging="360"/>
+      </w:pPr>
+    </w:lvl>
+    <w:lvl w:ilvl="2" w:tplc="0409001B" w:tentative="1">
+      <w:start w:val="1"/>
+      <w:numFmt w:val="lowerRoman"/>
+      <w:lvlText w:val="%3."/>
+      <w:lvlJc w:val="right"/>
+      <w:pPr>
+        <w:ind w:left="2160" w:hanging="180"/>
+      </w:pPr>
+    </w:lvl>
+    <w:lvl w:ilvl="3" w:tplc="0409000F" w:tentative="1">
+      <w:start w:val="1"/>
+      <w:numFmt w:val="decimal"/>
+      <w:lvlText w:val="%4."/>
+      <w:lvlJc w:val="left"/>
+      <w:pPr>
+        <w:ind w:left="2880" w:hanging="360"/>
+      </w:pPr>
+    </w:lvl>
+    <w:lvl w:ilvl="4" w:tplc="04090019" w:tentative="1">
+      <w:start w:val="1"/>
+      <w:numFmt w:val="lowerLetter"/>
+      <w:lvlText w:val="%5."/>
+      <w:lvlJc w:val="left"/>
+      <w:pPr>
+        <w:ind w:left="3600" w:hanging="360"/>
+      </w:pPr>
+    </w:lvl>
+    <w:lvl w:ilvl="5" w:tplc="0409001B" w:tentative="1">
+      <w:start w:val="1"/>
+      <w:numFmt w:val="lowerRoman"/>
+      <w:lvlText w:val="%6."/>
+      <w:lvlJc w:val="right"/>
+      <w:pPr>
+        <w:ind w:left="4320" w:hanging="180"/>
+      </w:pPr>
+    </w:lvl>
+    <w:lvl w:ilvl="6" w:tplc="0409000F" w:tentative="1">
+      <w:start w:val="1"/>
+      <w:numFmt w:val="decimal"/>
+      <w:lvlText w:val="%7."/>
+      <w:lvlJc w:val="left"/>
+      <w:pPr>
+        <w:ind w:left="5040" w:hanging="360"/>
+      </w:pPr>
+    </w:lvl>
+    <w:lvl w:ilvl="7" w:tplc="04090019" w:tentative="1">
+      <w:start w:val="1"/>
+      <w:numFmt w:val="lowerLetter"/>
+      <w:lvlText w:val="%8."/>
+      <w:lvlJc w:val="left"/>
+      <w:pPr>
+        <w:ind w:left="5760" w:hanging="360"/>
+      </w:pPr>
+    </w:lvl>
+    <w:lvl w:ilvl="8" w:tplc="0409001B" w:tentative="1">
+      <w:start w:val="1"/>
+      <w:numFmt w:val="lowerRoman"/>
+      <w:lvlText w:val="%9."/>
+      <w:lvlJc w:val="right"/>
+      <w:pPr>
+        <w:ind w:left="6480" w:hanging="180"/>
+      </w:pPr>
+    </w:lvl>
+  </w:abstractNum>
+  <w:abstractNum w:abstractNumId="1" w15:restartNumberingAfterBreak="0">
     <w:nsid w:val="3CFC55D6"/>
     <w:multiLevelType w:val="hybridMultilevel"/>
     <w:tmpl w:val="4FE45166"/>
@@ -989,7 +1665,7 @@
       </w:rPr>
     </w:lvl>
   </w:abstractNum>
-  <w:abstractNum w:abstractNumId="1" w15:restartNumberingAfterBreak="0">
+  <w:abstractNum w:abstractNumId="2" w15:restartNumberingAfterBreak="0">
     <w:nsid w:val="78BE7527"/>
     <w:multiLevelType w:val="hybridMultilevel"/>
     <w:tmpl w:val="D15AF41A"/>
@@ -1102,10 +1778,13 @@
     </w:lvl>
   </w:abstractNum>
   <w:num w:numId="1" w16cid:durableId="114761126">
-    <w:abstractNumId w:val="0"/>
+    <w:abstractNumId w:val="1"/>
   </w:num>
   <w:num w:numId="2" w16cid:durableId="633829764">
-    <w:abstractNumId w:val="1"/>
+    <w:abstractNumId w:val="2"/>
+  </w:num>
+  <w:num w:numId="3" w16cid:durableId="1043215091">
+    <w:abstractNumId w:val="0"/>
   </w:num>
 </w:numbering>
 </file>

</xml_diff>